<commit_message>
Bootstrap, cabercera y primeros pasos slide
</commit_message>
<xml_diff>
--- a/historias_de_usuario.docx
+++ b/historias_de_usuario.docx
@@ -52,335 +52,371 @@
       <w:pPr>
         <w:pStyle w:val="Prrafodelista"/>
         <w:numPr>
-          <w:ilvl w:val="0"/>
-          <w:numId w:val="2"/>
-        </w:numPr>
-        <w:ind w:left="142" w:hanging="142"/>
-        <w:rPr>
-          <w:b/>
-          <w:bCs/>
-          <w:u w:val="single"/>
-        </w:rPr>
-      </w:pPr>
-      <w:r>
-        <w:t xml:space="preserve">Diseño de </w:t>
-      </w:r>
-      <w:proofErr w:type="spellStart"/>
-      <w:r>
-        <w:t>Mockups</w:t>
-      </w:r>
-      <w:proofErr w:type="spellEnd"/>
-      <w:r>
-        <w:t xml:space="preserve"> </w:t>
-      </w:r>
-      <w:proofErr w:type="spellStart"/>
-      <w:r>
-        <w:t>Index</w:t>
-      </w:r>
-      <w:proofErr w:type="spellEnd"/>
-    </w:p>
-    <w:p>
-      <w:pPr>
-        <w:pStyle w:val="Prrafodelista"/>
-        <w:numPr>
-          <w:ilvl w:val="0"/>
-          <w:numId w:val="2"/>
-        </w:numPr>
-        <w:ind w:left="142" w:hanging="142"/>
-        <w:rPr>
-          <w:b/>
-          <w:bCs/>
-          <w:u w:val="single"/>
-        </w:rPr>
-      </w:pPr>
-      <w:r>
-        <w:t xml:space="preserve">Diseño de </w:t>
-      </w:r>
-      <w:proofErr w:type="spellStart"/>
-      <w:r>
-        <w:t>Mockups</w:t>
-      </w:r>
-      <w:proofErr w:type="spellEnd"/>
-      <w:r>
-        <w:t xml:space="preserve"> secciones</w:t>
-      </w:r>
-    </w:p>
-    <w:p>
-      <w:pPr>
-        <w:pStyle w:val="Prrafodelista"/>
-        <w:numPr>
-          <w:ilvl w:val="0"/>
-          <w:numId w:val="2"/>
-        </w:numPr>
-        <w:ind w:left="142" w:hanging="142"/>
-        <w:rPr>
-          <w:b/>
-          <w:bCs/>
-          <w:u w:val="single"/>
-        </w:rPr>
-      </w:pPr>
-      <w:r>
-        <w:t xml:space="preserve">Justificación de uso de </w:t>
-      </w:r>
-      <w:proofErr w:type="spellStart"/>
-      <w:r>
-        <w:t>bootstrap</w:t>
-      </w:r>
-      <w:proofErr w:type="spellEnd"/>
-      <w:r>
-        <w:t xml:space="preserve"> (Framework)</w:t>
-      </w:r>
-    </w:p>
-    <w:p>
-      <w:pPr>
-        <w:pStyle w:val="Prrafodelista"/>
-        <w:numPr>
-          <w:ilvl w:val="0"/>
-          <w:numId w:val="2"/>
-        </w:numPr>
-        <w:ind w:left="142" w:hanging="142"/>
-        <w:rPr>
-          <w:b/>
-          <w:bCs/>
-          <w:u w:val="single"/>
-        </w:rPr>
-      </w:pPr>
-      <w:r>
-        <w:t>Licencia de imágenes y uso de páginas.</w:t>
-      </w:r>
-    </w:p>
-    <w:p>
-      <w:pPr>
-        <w:pStyle w:val="Prrafodelista"/>
-        <w:numPr>
-          <w:ilvl w:val="0"/>
-          <w:numId w:val="2"/>
-        </w:numPr>
-        <w:ind w:left="142" w:hanging="142"/>
-        <w:rPr>
-          <w:b/>
-          <w:bCs/>
-          <w:u w:val="single"/>
-        </w:rPr>
-      </w:pPr>
-      <w:r>
-        <w:t>Creación de Facebook</w:t>
-      </w:r>
-    </w:p>
-    <w:p>
-      <w:pPr>
-        <w:pStyle w:val="Prrafodelista"/>
-        <w:numPr>
-          <w:ilvl w:val="0"/>
-          <w:numId w:val="2"/>
-        </w:numPr>
-        <w:ind w:left="142" w:hanging="142"/>
-        <w:rPr>
-          <w:b/>
-          <w:bCs/>
-          <w:u w:val="single"/>
-        </w:rPr>
-      </w:pPr>
-      <w:r>
-        <w:t>Creación de Instagram</w:t>
-      </w:r>
-    </w:p>
-    <w:p>
-      <w:pPr>
-        <w:pStyle w:val="Prrafodelista"/>
-        <w:numPr>
-          <w:ilvl w:val="0"/>
-          <w:numId w:val="2"/>
-        </w:numPr>
-        <w:ind w:left="142" w:hanging="142"/>
-        <w:rPr>
-          <w:b/>
-          <w:bCs/>
-          <w:u w:val="single"/>
-        </w:rPr>
-      </w:pPr>
-      <w:r>
-        <w:t>Creación de Twitter</w:t>
-      </w:r>
-    </w:p>
-    <w:p>
-      <w:pPr>
-        <w:pStyle w:val="Prrafodelista"/>
-        <w:numPr>
-          <w:ilvl w:val="0"/>
-          <w:numId w:val="2"/>
-        </w:numPr>
-        <w:ind w:left="142" w:hanging="142"/>
-        <w:rPr>
-          <w:b/>
-          <w:bCs/>
-          <w:u w:val="single"/>
-        </w:rPr>
-      </w:pPr>
-      <w:r>
-        <w:t xml:space="preserve">Creación de </w:t>
-      </w:r>
-      <w:proofErr w:type="spellStart"/>
-      <w:r>
-        <w:t>Github</w:t>
-      </w:r>
-      <w:proofErr w:type="spellEnd"/>
-    </w:p>
-    <w:p>
-      <w:pPr>
-        <w:pStyle w:val="Prrafodelista"/>
-        <w:numPr>
-          <w:ilvl w:val="0"/>
-          <w:numId w:val="2"/>
-        </w:numPr>
-        <w:ind w:left="142" w:hanging="142"/>
-        <w:rPr>
-          <w:b/>
-          <w:bCs/>
-          <w:u w:val="single"/>
-        </w:rPr>
-      </w:pPr>
-      <w:r>
-        <w:t>Creación de Gmail</w:t>
-      </w:r>
-    </w:p>
-    <w:p>
-      <w:pPr>
-        <w:pStyle w:val="Prrafodelista"/>
-        <w:numPr>
-          <w:ilvl w:val="0"/>
-          <w:numId w:val="2"/>
-        </w:numPr>
-        <w:ind w:left="142" w:hanging="142"/>
-        <w:rPr>
-          <w:b/>
-          <w:bCs/>
-          <w:u w:val="single"/>
-        </w:rPr>
-      </w:pPr>
-      <w:r>
-        <w:t>Estudio de resoluciones a utilizar</w:t>
-      </w:r>
-    </w:p>
-    <w:p>
-      <w:pPr>
-        <w:pStyle w:val="Prrafodelista"/>
-        <w:numPr>
-          <w:ilvl w:val="0"/>
-          <w:numId w:val="2"/>
-        </w:numPr>
-        <w:ind w:left="142" w:hanging="142"/>
-        <w:rPr>
-          <w:b/>
-          <w:bCs/>
-          <w:u w:val="single"/>
-        </w:rPr>
-      </w:pPr>
-      <w:r>
-        <w:t>Recopilación de enlaces de recetas</w:t>
-      </w:r>
-    </w:p>
-    <w:p>
-      <w:pPr>
-        <w:pStyle w:val="Prrafodelista"/>
-        <w:numPr>
-          <w:ilvl w:val="0"/>
-          <w:numId w:val="2"/>
-        </w:numPr>
-        <w:ind w:left="142" w:hanging="142"/>
-        <w:rPr>
-          <w:b/>
-          <w:bCs/>
-          <w:u w:val="single"/>
-        </w:rPr>
-      </w:pPr>
-      <w:r>
-        <w:t>Colores corporativos - justificación</w:t>
-      </w:r>
-    </w:p>
-    <w:p>
-      <w:pPr>
-        <w:pStyle w:val="Prrafodelista"/>
-        <w:numPr>
-          <w:ilvl w:val="0"/>
-          <w:numId w:val="2"/>
-        </w:numPr>
-        <w:ind w:left="142" w:hanging="142"/>
-        <w:rPr>
-          <w:b/>
-          <w:bCs/>
-          <w:u w:val="single"/>
-        </w:rPr>
-      </w:pPr>
-      <w:r>
-        <w:t xml:space="preserve">Configuración de </w:t>
-      </w:r>
-      <w:proofErr w:type="spellStart"/>
-      <w:r>
-        <w:t>Bootstrap</w:t>
-      </w:r>
-      <w:proofErr w:type="spellEnd"/>
-    </w:p>
-    <w:p>
-      <w:pPr>
-        <w:pStyle w:val="Prrafodelista"/>
-        <w:numPr>
-          <w:ilvl w:val="0"/>
-          <w:numId w:val="2"/>
-        </w:numPr>
-        <w:ind w:left="142" w:hanging="142"/>
-        <w:rPr>
-          <w:b/>
-          <w:bCs/>
-          <w:u w:val="single"/>
-        </w:rPr>
-      </w:pPr>
-      <w:r>
-        <w:t xml:space="preserve">Maquetación </w:t>
-      </w:r>
-      <w:proofErr w:type="spellStart"/>
-      <w:r>
-        <w:t>index</w:t>
-      </w:r>
-      <w:proofErr w:type="spellEnd"/>
-    </w:p>
-    <w:p>
-      <w:pPr>
-        <w:pStyle w:val="Prrafodelista"/>
-        <w:numPr>
-          <w:ilvl w:val="0"/>
-          <w:numId w:val="2"/>
-        </w:numPr>
-        <w:ind w:left="142" w:hanging="142"/>
-        <w:rPr>
-          <w:b/>
-          <w:bCs/>
-          <w:u w:val="single"/>
-        </w:rPr>
-      </w:pPr>
-      <w:r>
-        <w:t>Maquetación categorías</w:t>
-      </w:r>
-    </w:p>
-    <w:p>
-      <w:pPr>
-        <w:pStyle w:val="Prrafodelista"/>
-        <w:numPr>
-          <w:ilvl w:val="0"/>
-          <w:numId w:val="2"/>
-        </w:numPr>
-        <w:ind w:left="142" w:hanging="142"/>
-        <w:rPr>
-          <w:b/>
-          <w:bCs/>
-          <w:u w:val="single"/>
-        </w:rPr>
-      </w:pPr>
-      <w:r>
-        <w:t>Maquetación recetas</w:t>
+          <w:ilvl w:val="1"/>
+          <w:numId w:val="2"/>
+        </w:numPr>
+        <w:ind w:left="851" w:hanging="284"/>
+        <w:rPr>
+          <w:b/>
+          <w:bCs/>
+          <w:u w:val="single"/>
+        </w:rPr>
+      </w:pPr>
+      <w:r>
+        <w:t>Logotipo alargado para diseño web</w:t>
+      </w:r>
+    </w:p>
+    <w:p>
+      <w:pPr>
+        <w:pStyle w:val="Prrafodelista"/>
+        <w:numPr>
+          <w:ilvl w:val="1"/>
+          <w:numId w:val="2"/>
+        </w:numPr>
+        <w:ind w:left="851" w:hanging="284"/>
+        <w:rPr>
+          <w:b/>
+          <w:bCs/>
+          <w:u w:val="single"/>
+        </w:rPr>
+      </w:pPr>
+      <w:r>
+        <w:t>Logotipo ancho para dispositivos móviles</w:t>
       </w:r>
       <w:bookmarkStart w:id="0" w:name="_GoBack"/>
       <w:bookmarkEnd w:id="0"/>
+    </w:p>
+    <w:p>
+      <w:pPr>
+        <w:pStyle w:val="Prrafodelista"/>
+        <w:numPr>
+          <w:ilvl w:val="0"/>
+          <w:numId w:val="2"/>
+        </w:numPr>
+        <w:ind w:left="142" w:hanging="142"/>
+        <w:rPr>
+          <w:b/>
+          <w:bCs/>
+          <w:u w:val="single"/>
+        </w:rPr>
+      </w:pPr>
+      <w:r>
+        <w:t xml:space="preserve">Diseño de </w:t>
+      </w:r>
+      <w:proofErr w:type="spellStart"/>
+      <w:r>
+        <w:t>Mockups</w:t>
+      </w:r>
+      <w:proofErr w:type="spellEnd"/>
+      <w:r>
+        <w:t xml:space="preserve"> </w:t>
+      </w:r>
+      <w:proofErr w:type="spellStart"/>
+      <w:r>
+        <w:t>Index</w:t>
+      </w:r>
+      <w:proofErr w:type="spellEnd"/>
+    </w:p>
+    <w:p>
+      <w:pPr>
+        <w:pStyle w:val="Prrafodelista"/>
+        <w:numPr>
+          <w:ilvl w:val="0"/>
+          <w:numId w:val="2"/>
+        </w:numPr>
+        <w:ind w:left="142" w:hanging="142"/>
+        <w:rPr>
+          <w:b/>
+          <w:bCs/>
+          <w:u w:val="single"/>
+        </w:rPr>
+      </w:pPr>
+      <w:r>
+        <w:t xml:space="preserve">Diseño de </w:t>
+      </w:r>
+      <w:proofErr w:type="spellStart"/>
+      <w:r>
+        <w:t>Mockups</w:t>
+      </w:r>
+      <w:proofErr w:type="spellEnd"/>
+      <w:r>
+        <w:t xml:space="preserve"> secciones</w:t>
+      </w:r>
+    </w:p>
+    <w:p>
+      <w:pPr>
+        <w:pStyle w:val="Prrafodelista"/>
+        <w:numPr>
+          <w:ilvl w:val="0"/>
+          <w:numId w:val="2"/>
+        </w:numPr>
+        <w:ind w:left="142" w:hanging="142"/>
+        <w:rPr>
+          <w:b/>
+          <w:bCs/>
+          <w:u w:val="single"/>
+        </w:rPr>
+      </w:pPr>
+      <w:r>
+        <w:t xml:space="preserve">Justificación de uso de </w:t>
+      </w:r>
+      <w:proofErr w:type="spellStart"/>
+      <w:r>
+        <w:t>bootstrap</w:t>
+      </w:r>
+      <w:proofErr w:type="spellEnd"/>
+      <w:r>
+        <w:t xml:space="preserve"> (Framework)</w:t>
+      </w:r>
+    </w:p>
+    <w:p>
+      <w:pPr>
+        <w:pStyle w:val="Prrafodelista"/>
+        <w:numPr>
+          <w:ilvl w:val="0"/>
+          <w:numId w:val="2"/>
+        </w:numPr>
+        <w:ind w:left="142" w:hanging="142"/>
+        <w:rPr>
+          <w:b/>
+          <w:bCs/>
+          <w:u w:val="single"/>
+        </w:rPr>
+      </w:pPr>
+      <w:r>
+        <w:t>Licencia de imágenes y uso de páginas.</w:t>
+      </w:r>
+    </w:p>
+    <w:p>
+      <w:pPr>
+        <w:pStyle w:val="Prrafodelista"/>
+        <w:numPr>
+          <w:ilvl w:val="0"/>
+          <w:numId w:val="2"/>
+        </w:numPr>
+        <w:ind w:left="142" w:hanging="142"/>
+        <w:rPr>
+          <w:b/>
+          <w:bCs/>
+          <w:u w:val="single"/>
+        </w:rPr>
+      </w:pPr>
+      <w:r>
+        <w:t>Creación de Facebook</w:t>
+      </w:r>
+    </w:p>
+    <w:p>
+      <w:pPr>
+        <w:pStyle w:val="Prrafodelista"/>
+        <w:numPr>
+          <w:ilvl w:val="0"/>
+          <w:numId w:val="2"/>
+        </w:numPr>
+        <w:ind w:left="142" w:hanging="142"/>
+        <w:rPr>
+          <w:b/>
+          <w:bCs/>
+          <w:u w:val="single"/>
+        </w:rPr>
+      </w:pPr>
+      <w:r>
+        <w:t>Creación de Instagram</w:t>
+      </w:r>
+    </w:p>
+    <w:p>
+      <w:pPr>
+        <w:pStyle w:val="Prrafodelista"/>
+        <w:numPr>
+          <w:ilvl w:val="0"/>
+          <w:numId w:val="2"/>
+        </w:numPr>
+        <w:ind w:left="142" w:hanging="142"/>
+        <w:rPr>
+          <w:b/>
+          <w:bCs/>
+          <w:u w:val="single"/>
+        </w:rPr>
+      </w:pPr>
+      <w:r>
+        <w:t>Creación de Twitter</w:t>
+      </w:r>
+    </w:p>
+    <w:p>
+      <w:pPr>
+        <w:pStyle w:val="Prrafodelista"/>
+        <w:numPr>
+          <w:ilvl w:val="0"/>
+          <w:numId w:val="2"/>
+        </w:numPr>
+        <w:ind w:left="142" w:hanging="142"/>
+        <w:rPr>
+          <w:b/>
+          <w:bCs/>
+          <w:u w:val="single"/>
+        </w:rPr>
+      </w:pPr>
+      <w:r>
+        <w:t xml:space="preserve">Creación de </w:t>
+      </w:r>
+      <w:proofErr w:type="spellStart"/>
+      <w:r>
+        <w:t>Github</w:t>
+      </w:r>
+      <w:proofErr w:type="spellEnd"/>
+    </w:p>
+    <w:p>
+      <w:pPr>
+        <w:pStyle w:val="Prrafodelista"/>
+        <w:numPr>
+          <w:ilvl w:val="0"/>
+          <w:numId w:val="2"/>
+        </w:numPr>
+        <w:ind w:left="142" w:hanging="142"/>
+        <w:rPr>
+          <w:b/>
+          <w:bCs/>
+          <w:u w:val="single"/>
+        </w:rPr>
+      </w:pPr>
+      <w:r>
+        <w:t>Creación de Gmail</w:t>
+      </w:r>
+    </w:p>
+    <w:p>
+      <w:pPr>
+        <w:pStyle w:val="Prrafodelista"/>
+        <w:numPr>
+          <w:ilvl w:val="0"/>
+          <w:numId w:val="2"/>
+        </w:numPr>
+        <w:ind w:left="142" w:hanging="142"/>
+        <w:rPr>
+          <w:b/>
+          <w:bCs/>
+          <w:u w:val="single"/>
+        </w:rPr>
+      </w:pPr>
+      <w:r>
+        <w:t>Estudio de resoluciones a utilizar</w:t>
+      </w:r>
+    </w:p>
+    <w:p>
+      <w:pPr>
+        <w:pStyle w:val="Prrafodelista"/>
+        <w:numPr>
+          <w:ilvl w:val="0"/>
+          <w:numId w:val="2"/>
+        </w:numPr>
+        <w:ind w:left="142" w:hanging="142"/>
+        <w:rPr>
+          <w:b/>
+          <w:bCs/>
+          <w:u w:val="single"/>
+        </w:rPr>
+      </w:pPr>
+      <w:r>
+        <w:t>Recopilación de enlaces de recetas</w:t>
+      </w:r>
+    </w:p>
+    <w:p>
+      <w:pPr>
+        <w:pStyle w:val="Prrafodelista"/>
+        <w:numPr>
+          <w:ilvl w:val="0"/>
+          <w:numId w:val="2"/>
+        </w:numPr>
+        <w:ind w:left="142" w:hanging="142"/>
+        <w:rPr>
+          <w:b/>
+          <w:bCs/>
+          <w:u w:val="single"/>
+        </w:rPr>
+      </w:pPr>
+      <w:r>
+        <w:t>Colores corporativos - justificación</w:t>
+      </w:r>
+    </w:p>
+    <w:p>
+      <w:pPr>
+        <w:pStyle w:val="Prrafodelista"/>
+        <w:numPr>
+          <w:ilvl w:val="0"/>
+          <w:numId w:val="2"/>
+        </w:numPr>
+        <w:ind w:left="142" w:hanging="142"/>
+        <w:rPr>
+          <w:b/>
+          <w:bCs/>
+          <w:u w:val="single"/>
+        </w:rPr>
+      </w:pPr>
+      <w:r>
+        <w:t xml:space="preserve">Configuración de </w:t>
+      </w:r>
+      <w:proofErr w:type="spellStart"/>
+      <w:r>
+        <w:t>Bootstrap</w:t>
+      </w:r>
+      <w:proofErr w:type="spellEnd"/>
+    </w:p>
+    <w:p>
+      <w:pPr>
+        <w:pStyle w:val="Prrafodelista"/>
+        <w:numPr>
+          <w:ilvl w:val="0"/>
+          <w:numId w:val="2"/>
+        </w:numPr>
+        <w:ind w:left="142" w:hanging="142"/>
+        <w:rPr>
+          <w:b/>
+          <w:bCs/>
+          <w:u w:val="single"/>
+        </w:rPr>
+      </w:pPr>
+      <w:r>
+        <w:t xml:space="preserve">Maquetación </w:t>
+      </w:r>
+      <w:proofErr w:type="spellStart"/>
+      <w:r>
+        <w:t>index</w:t>
+      </w:r>
+      <w:proofErr w:type="spellEnd"/>
+    </w:p>
+    <w:p>
+      <w:pPr>
+        <w:pStyle w:val="Prrafodelista"/>
+        <w:numPr>
+          <w:ilvl w:val="0"/>
+          <w:numId w:val="2"/>
+        </w:numPr>
+        <w:ind w:left="142" w:hanging="142"/>
+        <w:rPr>
+          <w:b/>
+          <w:bCs/>
+          <w:u w:val="single"/>
+        </w:rPr>
+      </w:pPr>
+      <w:r>
+        <w:t>Maquetación categorías</w:t>
+      </w:r>
+    </w:p>
+    <w:p>
+      <w:pPr>
+        <w:pStyle w:val="Prrafodelista"/>
+        <w:numPr>
+          <w:ilvl w:val="0"/>
+          <w:numId w:val="2"/>
+        </w:numPr>
+        <w:ind w:left="142" w:hanging="142"/>
+        <w:rPr>
+          <w:b/>
+          <w:bCs/>
+          <w:u w:val="single"/>
+        </w:rPr>
+      </w:pPr>
+      <w:r>
+        <w:t>Maquetación recetas</w:t>
+      </w:r>
     </w:p>
     <w:sectPr>
       <w:pgSz w:w="11900" w:h="16840"/>
@@ -523,7 +559,7 @@
         <w:rFonts w:ascii="Symbol" w:hAnsi="Symbol" w:hint="default"/>
       </w:rPr>
     </w:lvl>
-    <w:lvl w:ilvl="1" w:tplc="040A0003" w:tentative="1">
+    <w:lvl w:ilvl="1" w:tplc="040A0003">
       <w:start w:val="1"/>
       <w:numFmt w:val="bullet"/>
       <w:lvlText w:val="o"/>

</xml_diff>